<commit_message>
create table for the number of sibs per cohort vs per exp
</commit_message>
<xml_diff>
--- a/Database_Notes.docx
+++ b/Database_Notes.docx
@@ -2,12 +2,18 @@
 <file path=word/document2.xml><?xml version="1.0" encoding="utf-8"?>
 <w:document xmlns:wpc="http://schemas.microsoft.com/office/word/2010/wordprocessingCanvas" xmlns:mc="http://schemas.openxmlformats.org/markup-compatibility/2006" xmlns:o="urn:schemas-microsoft-com:office:office" xmlns:r="http://schemas.openxmlformats.org/officeDocument/2006/relationships" xmlns:m="http://schemas.openxmlformats.org/officeDocument/2006/math" xmlns:v="urn:schemas-microsoft-com:vml" xmlns:wp14="http://schemas.microsoft.com/office/word/2010/wordprocessingDrawing" xmlns:wp="http://schemas.openxmlformats.org/drawingml/2006/wordprocessingDrawing" xmlns:w10="urn:schemas-microsoft-com:office:word" xmlns:w="http://schemas.openxmlformats.org/wordprocessingml/2006/main" xmlns:w14="http://schemas.microsoft.com/office/word/2010/wordml" xmlns:w15="http://schemas.microsoft.com/office/word/2012/wordml" xmlns:wpg="http://schemas.microsoft.com/office/word/2010/wordprocessingGroup" xmlns:wpi="http://schemas.microsoft.com/office/word/2010/wordprocessingInk" xmlns:wne="http://schemas.microsoft.com/office/word/2006/wordml" xmlns:wps="http://schemas.microsoft.com/office/word/2010/wordprocessingShape" mc:Ignorable="w14 w15 wp14">
   <w:body>
-    <w:p xmlns:wp14="http://schemas.microsoft.com/office/word/2010/wordml" wp14:textId="19C972DD">
+    <w:p>
+      <w:r>
+        <w:rPr/>
+        <w:t>November 13, 2019</w:t>
+      </w:r>
+    </w:p>
+    <w:p xmlns:wp14="http://schemas.microsoft.com/office/word/2010/wordml" wp14:textId="31467DBA">
       <w:bookmarkStart w:name="_GoBack" w:id="0"/>
       <w:bookmarkEnd w:id="0"/>
       <w:r>
         <w:rPr/>
-        <w:t xml:space="preserve">Structure (11/7) </w:t>
+        <w:t xml:space="preserve">Structure </w:t>
       </w:r>
     </w:p>
     <w:p>
@@ -17,7 +23,25 @@
       </w:pPr>
       <w:r>
         <w:rPr/>
-        <w:t>20 variables for x rats</w:t>
+        <w:t xml:space="preserve">20 variables for </w:t>
+      </w:r>
+      <w:r>
+        <w:rPr>
+          <w:rFonts w:ascii="Calibri" w:hAnsi="Calibri" w:eastAsia="Calibri" w:cs="Calibri"/>
+          <w:noProof w:val="0"/>
+          <w:sz w:val="22"/>
+          <w:szCs w:val="22"/>
+          <w:lang w:val="en-US"/>
+        </w:rPr>
+        <w:t>2028</w:t>
+      </w:r>
+      <w:r>
+        <w:rPr/>
+        <w:t xml:space="preserve"> </w:t>
+      </w:r>
+      <w:r>
+        <w:rPr/>
+        <w:t>rats</w:t>
       </w:r>
     </w:p>
     <w:p>
@@ -126,11 +150,76 @@
     <w:p>
       <w:pPr>
         <w:pStyle w:val="Normal"/>
+      </w:pPr>
+      <w:r>
+        <w:rPr/>
+        <w:t xml:space="preserve">Kept naïve rats </w:t>
+      </w:r>
+    </w:p>
+    <w:p>
+      <w:pPr>
+        <w:pStyle w:val="Normal"/>
+        <w:ind w:firstLine="720"/>
+      </w:pPr>
+      <w:proofErr w:type="spellStart"/>
+      <w:r>
+        <w:rPr>
+          <w:rFonts w:ascii="Calibri" w:hAnsi="Calibri" w:eastAsia="Calibri" w:cs="Calibri"/>
+          <w:noProof w:val="0"/>
+          <w:sz w:val="22"/>
+          <w:szCs w:val="22"/>
+          <w:lang w:val="en-US"/>
+        </w:rPr>
+        <w:t>Olivier_Co</w:t>
+      </w:r>
+      <w:proofErr w:type="spellEnd"/>
+      <w:r>
+        <w:rPr>
+          <w:rFonts w:ascii="Calibri" w:hAnsi="Calibri" w:eastAsia="Calibri" w:cs="Calibri"/>
+          <w:noProof w:val="0"/>
+          <w:sz w:val="22"/>
+          <w:szCs w:val="22"/>
+          <w:lang w:val="en-US"/>
+        </w:rPr>
+        <w:t xml:space="preserve">     75</w:t>
+      </w:r>
+    </w:p>
+    <w:p>
+      <w:pPr>
+        <w:pStyle w:val="Normal"/>
+        <w:ind w:firstLine="720"/>
+      </w:pPr>
+      <w:proofErr w:type="spellStart"/>
+      <w:r>
+        <w:rPr>
+          <w:rFonts w:ascii="Calibri" w:hAnsi="Calibri" w:eastAsia="Calibri" w:cs="Calibri"/>
+          <w:noProof w:val="0"/>
+          <w:sz w:val="22"/>
+          <w:szCs w:val="22"/>
+          <w:lang w:val="en-US"/>
+        </w:rPr>
+        <w:t>Olivier_Oxy</w:t>
+      </w:r>
+      <w:proofErr w:type="spellEnd"/>
+      <w:r>
+        <w:rPr>
+          <w:rFonts w:ascii="Calibri" w:hAnsi="Calibri" w:eastAsia="Calibri" w:cs="Calibri"/>
+          <w:noProof w:val="0"/>
+          <w:sz w:val="22"/>
+          <w:szCs w:val="22"/>
+          <w:lang w:val="en-US"/>
+        </w:rPr>
+        <w:t xml:space="preserve">    75</w:t>
+      </w:r>
+    </w:p>
+    <w:p>
+      <w:pPr>
+        <w:pStyle w:val="Normal"/>
         <w:ind w:firstLine="0"/>
       </w:pPr>
       <w:r>
         <w:rPr/>
-        <w:t xml:space="preserve">Kept naïve rats </w:t>
+        <w:t>RFID are still inconsistent for those cases in Olivier Oxy and Cocaine</w:t>
       </w:r>
     </w:p>
     <w:p>
@@ -140,8 +229,20 @@
       </w:pPr>
       <w:r>
         <w:rPr/>
-        <w:t>RFID are still inconsistent for those cases in Olivier Oxy and Cocaine</w:t>
-      </w:r>
+        <w:t>See PDF of WFU Database QC</w:t>
+      </w:r>
+    </w:p>
+    <w:p>
+      <w:pPr>
+        <w:pStyle w:val="Normal"/>
+        <w:ind w:firstLine="0"/>
+      </w:pPr>
+    </w:p>
+    <w:p>
+      <w:pPr>
+        <w:pStyle w:val="Normal"/>
+        <w:ind w:firstLine="0"/>
+      </w:pPr>
     </w:p>
     <w:sectPr>
       <w:pgSz w:w="12240" w:h="15840" w:orient="portrait"/>

</xml_diff>